<commit_message>
Adds new lines to CV1
</commit_message>
<xml_diff>
--- a/CV1.docx
+++ b/CV1.docx
@@ -4240,28 +4240,6 @@
           <w:szCs w:val="24"/>
         </w:rPr>
         <w:t>Regular participant of online programming contests on Codeshef and HackerRank.</w:t>
-      </w:r>
-    </w:p>
-    <w:p>
-      <w:pPr>
-        <w:pStyle w:val="ListParagraph"/>
-        <w:ind w:left="0" w:right="0" w:hanging="0"/>
-        <w:rPr>
-          <w:b/>
-          <w:color w:val="1F4E79"/>
-          <w:sz w:val="24"/>
-          <w:szCs w:val="24"/>
-          <w:u w:val="single"/>
-        </w:rPr>
-      </w:pPr>
-      <w:r>
-        <w:rPr>
-          <w:b/>
-          <w:color w:val="1F4E79"/>
-          <w:sz w:val="24"/>
-          <w:szCs w:val="24"/>
-          <w:u w:val="single"/>
-        </w:rPr>
       </w:r>
     </w:p>
     <w:p>

</xml_diff>